<commit_message>
SA maintenance guide - final version
</commit_message>
<xml_diff>
--- a/documentation/other/Documentation/SuffixArray_-_Maintenance_Guide.docx
+++ b/documentation/other/Documentation/SuffixArray_-_Maintenance_Guide.docx
@@ -258,7 +258,7 @@
           <w:r>
             <w:fldChar w:fldCharType="separate"/>
           </w:r>
-          <w:hyperlink w:anchor="_Toc486184802" w:history="1">
+          <w:hyperlink w:anchor="_Toc486594105" w:history="1">
             <w:r>
               <w:rPr>
                 <w:rStyle w:val="Hyperlink"/>
@@ -304,7 +304,7 @@
                 <w:noProof/>
                 <w:webHidden/>
               </w:rPr>
-              <w:instrText xml:space="preserve"> PAGEREF _Toc486184802 \h </w:instrText>
+              <w:instrText xml:space="preserve"> PAGEREF _Toc486594105 \h </w:instrText>
             </w:r>
             <w:r>
               <w:rPr>
@@ -350,7 +350,7 @@
               <w:lang w:bidi="ar-SA"/>
             </w:rPr>
           </w:pPr>
-          <w:hyperlink w:anchor="_Toc486184803" w:history="1">
+          <w:hyperlink w:anchor="_Toc486594106" w:history="1">
             <w:r>
               <w:rPr>
                 <w:rStyle w:val="Hyperlink"/>
@@ -413,7 +413,7 @@
                 <w:noProof/>
                 <w:webHidden/>
               </w:rPr>
-              <w:instrText xml:space="preserve"> PAGEREF _Toc486184803 \h </w:instrText>
+              <w:instrText xml:space="preserve"> PAGEREF _Toc486594106 \h </w:instrText>
             </w:r>
             <w:r>
               <w:rPr>
@@ -459,7 +459,7 @@
               <w:lang w:bidi="ar-SA"/>
             </w:rPr>
           </w:pPr>
-          <w:hyperlink w:anchor="_Toc486184804" w:history="1">
+          <w:hyperlink w:anchor="_Toc486594107" w:history="1">
             <w:r>
               <w:rPr>
                 <w:rStyle w:val="Hyperlink"/>
@@ -505,7 +505,7 @@
                 <w:noProof/>
                 <w:webHidden/>
               </w:rPr>
-              <w:instrText xml:space="preserve"> PAGEREF _Toc486184804 \h </w:instrText>
+              <w:instrText xml:space="preserve"> PAGEREF _Toc486594107 \h </w:instrText>
             </w:r>
             <w:r>
               <w:rPr>
@@ -551,7 +551,7 @@
               <w:lang w:bidi="ar-SA"/>
             </w:rPr>
           </w:pPr>
-          <w:hyperlink w:anchor="_Toc486184805" w:history="1">
+          <w:hyperlink w:anchor="_Toc486594108" w:history="1">
             <w:r>
               <w:rPr>
                 <w:rStyle w:val="Hyperlink"/>
@@ -597,7 +597,7 @@
                 <w:noProof/>
                 <w:webHidden/>
               </w:rPr>
-              <w:instrText xml:space="preserve"> PAGEREF _Toc486184805 \h </w:instrText>
+              <w:instrText xml:space="preserve"> PAGEREF _Toc486594108 \h </w:instrText>
             </w:r>
             <w:r>
               <w:rPr>
@@ -643,7 +643,7 @@
               <w:lang w:bidi="ar-SA"/>
             </w:rPr>
           </w:pPr>
-          <w:hyperlink w:anchor="_Toc486184806" w:history="1">
+          <w:hyperlink w:anchor="_Toc486594109" w:history="1">
             <w:r>
               <w:rPr>
                 <w:rStyle w:val="Hyperlink"/>
@@ -689,7 +689,7 @@
                 <w:noProof/>
                 <w:webHidden/>
               </w:rPr>
-              <w:instrText xml:space="preserve"> PAGEREF _Toc486184806 \h </w:instrText>
+              <w:instrText xml:space="preserve"> PAGEREF _Toc486594109 \h </w:instrText>
             </w:r>
             <w:r>
               <w:rPr>
@@ -735,7 +735,7 @@
               <w:lang w:bidi="ar-SA"/>
             </w:rPr>
           </w:pPr>
-          <w:hyperlink w:anchor="_Toc486184807" w:history="1">
+          <w:hyperlink w:anchor="_Toc486594110" w:history="1">
             <w:r>
               <w:rPr>
                 <w:rStyle w:val="Hyperlink"/>
@@ -781,7 +781,7 @@
                 <w:noProof/>
                 <w:webHidden/>
               </w:rPr>
-              <w:instrText xml:space="preserve"> PAGEREF _Toc486184807 \h </w:instrText>
+              <w:instrText xml:space="preserve"> PAGEREF _Toc486594110 \h </w:instrText>
             </w:r>
             <w:r>
               <w:rPr>
@@ -827,7 +827,7 @@
               <w:lang w:bidi="ar-SA"/>
             </w:rPr>
           </w:pPr>
-          <w:hyperlink w:anchor="_Toc486184808" w:history="1">
+          <w:hyperlink w:anchor="_Toc486594111" w:history="1">
             <w:r>
               <w:rPr>
                 <w:rStyle w:val="Hyperlink"/>
@@ -873,7 +873,7 @@
                 <w:noProof/>
                 <w:webHidden/>
               </w:rPr>
-              <w:instrText xml:space="preserve"> PAGEREF _Toc486184808 \h </w:instrText>
+              <w:instrText xml:space="preserve"> PAGEREF _Toc486594111 \h </w:instrText>
             </w:r>
             <w:r>
               <w:rPr>
@@ -919,7 +919,7 @@
               <w:lang w:bidi="ar-SA"/>
             </w:rPr>
           </w:pPr>
-          <w:hyperlink w:anchor="_Toc486184809" w:history="1">
+          <w:hyperlink w:anchor="_Toc486594112" w:history="1">
             <w:r>
               <w:rPr>
                 <w:rStyle w:val="Hyperlink"/>
@@ -963,7 +963,7 @@
                 <w:noProof/>
                 <w:webHidden/>
               </w:rPr>
-              <w:instrText xml:space="preserve"> PAGEREF _Toc486184809 \h </w:instrText>
+              <w:instrText xml:space="preserve"> PAGEREF _Toc486594112 \h </w:instrText>
             </w:r>
             <w:r>
               <w:rPr>
@@ -1009,7 +1009,7 @@
               <w:lang w:bidi="ar-SA"/>
             </w:rPr>
           </w:pPr>
-          <w:hyperlink w:anchor="_Toc486184810" w:history="1">
+          <w:hyperlink w:anchor="_Toc486594113" w:history="1">
             <w:r>
               <w:rPr>
                 <w:rStyle w:val="Hyperlink"/>
@@ -1055,7 +1055,7 @@
                 <w:noProof/>
                 <w:webHidden/>
               </w:rPr>
-              <w:instrText xml:space="preserve"> PAGEREF _Toc486184810 \h </w:instrText>
+              <w:instrText xml:space="preserve"> PAGEREF _Toc486594113 \h </w:instrText>
             </w:r>
             <w:r>
               <w:rPr>
@@ -1101,7 +1101,7 @@
               <w:lang w:bidi="ar-SA"/>
             </w:rPr>
           </w:pPr>
-          <w:hyperlink w:anchor="_Toc486184811" w:history="1">
+          <w:hyperlink w:anchor="_Toc486594114" w:history="1">
             <w:r>
               <w:rPr>
                 <w:rStyle w:val="Hyperlink"/>
@@ -1147,7 +1147,7 @@
                 <w:noProof/>
                 <w:webHidden/>
               </w:rPr>
-              <w:instrText xml:space="preserve"> PAGEREF _Toc486184811 \h </w:instrText>
+              <w:instrText xml:space="preserve"> PAGEREF _Toc486594114 \h </w:instrText>
             </w:r>
             <w:r>
               <w:rPr>
@@ -1193,7 +1193,7 @@
               <w:lang w:bidi="ar-SA"/>
             </w:rPr>
           </w:pPr>
-          <w:hyperlink w:anchor="_Toc486184812" w:history="1">
+          <w:hyperlink w:anchor="_Toc486594115" w:history="1">
             <w:r>
               <w:rPr>
                 <w:rStyle w:val="Hyperlink"/>
@@ -1239,7 +1239,7 @@
                 <w:noProof/>
                 <w:webHidden/>
               </w:rPr>
-              <w:instrText xml:space="preserve"> PAGEREF _Toc486184812 \h </w:instrText>
+              <w:instrText xml:space="preserve"> PAGEREF _Toc486594115 \h </w:instrText>
             </w:r>
             <w:r>
               <w:rPr>
@@ -1285,7 +1285,7 @@
               <w:lang w:bidi="ar-SA"/>
             </w:rPr>
           </w:pPr>
-          <w:hyperlink w:anchor="_Toc486184813" w:history="1">
+          <w:hyperlink w:anchor="_Toc486594116" w:history="1">
             <w:r>
               <w:rPr>
                 <w:rStyle w:val="Hyperlink"/>
@@ -1331,7 +1331,7 @@
                 <w:noProof/>
                 <w:webHidden/>
               </w:rPr>
-              <w:instrText xml:space="preserve"> PAGEREF _Toc486184813 \h </w:instrText>
+              <w:instrText xml:space="preserve"> PAGEREF _Toc486594116 \h </w:instrText>
             </w:r>
             <w:r>
               <w:rPr>
@@ -1377,7 +1377,7 @@
               <w:lang w:bidi="ar-SA"/>
             </w:rPr>
           </w:pPr>
-          <w:hyperlink w:anchor="_Toc486184814" w:history="1">
+          <w:hyperlink w:anchor="_Toc486594117" w:history="1">
             <w:r>
               <w:rPr>
                 <w:rStyle w:val="Hyperlink"/>
@@ -1423,7 +1423,7 @@
                 <w:noProof/>
                 <w:webHidden/>
               </w:rPr>
-              <w:instrText xml:space="preserve"> PAGEREF _Toc486184814 \h </w:instrText>
+              <w:instrText xml:space="preserve"> PAGEREF _Toc486594117 \h </w:instrText>
             </w:r>
             <w:r>
               <w:rPr>
@@ -1469,7 +1469,7 @@
               <w:lang w:bidi="ar-SA"/>
             </w:rPr>
           </w:pPr>
-          <w:hyperlink w:anchor="_Toc486184815" w:history="1">
+          <w:hyperlink w:anchor="_Toc486594118" w:history="1">
             <w:r>
               <w:rPr>
                 <w:rStyle w:val="Hyperlink"/>
@@ -1515,7 +1515,7 @@
                 <w:noProof/>
                 <w:webHidden/>
               </w:rPr>
-              <w:instrText xml:space="preserve"> PAGEREF _Toc486184815 \h </w:instrText>
+              <w:instrText xml:space="preserve"> PAGEREF _Toc486594118 \h </w:instrText>
             </w:r>
             <w:r>
               <w:rPr>
@@ -1561,7 +1561,7 @@
               <w:lang w:bidi="ar-SA"/>
             </w:rPr>
           </w:pPr>
-          <w:hyperlink w:anchor="_Toc486184816" w:history="1">
+          <w:hyperlink w:anchor="_Toc486594119" w:history="1">
             <w:r>
               <w:rPr>
                 <w:rStyle w:val="Hyperlink"/>
@@ -1607,7 +1607,7 @@
                 <w:noProof/>
                 <w:webHidden/>
               </w:rPr>
-              <w:instrText xml:space="preserve"> PAGEREF _Toc486184816 \h </w:instrText>
+              <w:instrText xml:space="preserve"> PAGEREF _Toc486594119 \h </w:instrText>
             </w:r>
             <w:r>
               <w:rPr>
@@ -1653,7 +1653,7 @@
               <w:lang w:bidi="ar-SA"/>
             </w:rPr>
           </w:pPr>
-          <w:hyperlink w:anchor="_Toc486184817" w:history="1">
+          <w:hyperlink w:anchor="_Toc486594120" w:history="1">
             <w:r>
               <w:rPr>
                 <w:rStyle w:val="Hyperlink"/>
@@ -1699,7 +1699,7 @@
                 <w:noProof/>
                 <w:webHidden/>
               </w:rPr>
-              <w:instrText xml:space="preserve"> PAGEREF _Toc486184817 \h </w:instrText>
+              <w:instrText xml:space="preserve"> PAGEREF _Toc486594120 \h </w:instrText>
             </w:r>
             <w:r>
               <w:rPr>
@@ -1745,7 +1745,7 @@
               <w:lang w:bidi="ar-SA"/>
             </w:rPr>
           </w:pPr>
-          <w:hyperlink w:anchor="_Toc486184818" w:history="1">
+          <w:hyperlink w:anchor="_Toc486594121" w:history="1">
             <w:r>
               <w:rPr>
                 <w:rStyle w:val="Hyperlink"/>
@@ -1791,7 +1791,7 @@
                 <w:noProof/>
                 <w:webHidden/>
               </w:rPr>
-              <w:instrText xml:space="preserve"> PAGEREF _Toc486184818 \h </w:instrText>
+              <w:instrText xml:space="preserve"> PAGEREF _Toc486594121 \h </w:instrText>
             </w:r>
             <w:r>
               <w:rPr>
@@ -1837,7 +1837,7 @@
               <w:lang w:bidi="ar-SA"/>
             </w:rPr>
           </w:pPr>
-          <w:hyperlink w:anchor="_Toc486184819" w:history="1">
+          <w:hyperlink w:anchor="_Toc486594122" w:history="1">
             <w:r>
               <w:rPr>
                 <w:rStyle w:val="Hyperlink"/>
@@ -1883,7 +1883,7 @@
                 <w:noProof/>
                 <w:webHidden/>
               </w:rPr>
-              <w:instrText xml:space="preserve"> PAGEREF _Toc486184819 \h </w:instrText>
+              <w:instrText xml:space="preserve"> PAGEREF _Toc486594122 \h </w:instrText>
             </w:r>
             <w:r>
               <w:rPr>
@@ -1939,8 +1939,6 @@
           <w:lang w:bidi="ar-SY"/>
         </w:rPr>
       </w:pPr>
-      <w:bookmarkStart w:id="1" w:name="_GoBack"/>
-      <w:bookmarkEnd w:id="1"/>
     </w:p>
     <w:p>
       <w:pPr>
@@ -1969,7 +1967,7 @@
           <w:lang w:bidi="ar-SY"/>
         </w:rPr>
       </w:pPr>
-      <w:bookmarkStart w:id="2" w:name="_Toc486184802"/>
+      <w:bookmarkStart w:id="1" w:name="_Toc486594105"/>
       <w:r>
         <w:rPr>
           <w:lang w:bidi="ar-SY"/>
@@ -1977,144 +1975,162 @@
         <w:lastRenderedPageBreak/>
         <w:t>Overview</w:t>
       </w:r>
+      <w:bookmarkEnd w:id="1"/>
+    </w:p>
+    <w:p>
+      <w:pPr>
+        <w:rPr>
+          <w:lang w:bidi="ar-SY"/>
+        </w:rPr>
+      </w:pPr>
+      <w:r>
+        <w:rPr>
+          <w:lang w:bidi="ar-SY"/>
+        </w:rPr>
+        <w:t xml:space="preserve">In this project our aim was to develop an optimized approach for storing and analyzing </w:t>
+      </w:r>
+      <w:r>
+        <w:rPr>
+          <w:lang w:bidi="ar-SY"/>
+        </w:rPr>
+        <w:t>data concerning sub-sequences within char sequences</w:t>
+      </w:r>
+      <w:r>
+        <w:rPr>
+          <w:lang w:bidi="ar-SY"/>
+        </w:rPr>
+        <w:t xml:space="preserve"> of given text files</w:t>
+      </w:r>
+      <w:r>
+        <w:rPr>
+          <w:lang w:bidi="ar-SY"/>
+        </w:rPr>
+        <w:t>. The Suffix Array we implemented in this project – as opposed to the Suffix Trie data structure we’ve begun with</w:t>
+      </w:r>
+      <w:r>
+        <w:rPr>
+          <w:lang w:bidi="ar-SY"/>
+        </w:rPr>
+        <w:t>,</w:t>
+      </w:r>
+      <w:r>
+        <w:rPr>
+          <w:lang w:bidi="ar-SY"/>
+        </w:rPr>
+        <w:t xml:space="preserve"> based on </w:t>
+      </w:r>
+      <w:r>
+        <w:rPr>
+          <w:lang w:bidi="ar-SY"/>
+        </w:rPr>
+        <w:t xml:space="preserve">previous </w:t>
+      </w:r>
+      <w:r>
+        <w:rPr>
+          <w:lang w:bidi="ar-SY"/>
+        </w:rPr>
+        <w:t>researches</w:t>
+      </w:r>
+      <w:r>
+        <w:t xml:space="preserve"> </w:t>
+      </w:r>
+      <w:r>
+        <w:rPr>
+          <w:lang w:bidi="ar-SY"/>
+        </w:rPr>
+        <w:t>– allows handling almost unlimited file sizes and outperforms the Trie approach significantly.</w:t>
+      </w:r>
+    </w:p>
+    <w:p>
+      <w:pPr>
+        <w:rPr>
+          <w:lang w:bidi="ar-SY"/>
+        </w:rPr>
+      </w:pPr>
+      <w:r>
+        <w:rPr>
+          <w:lang w:bidi="ar-SY"/>
+        </w:rPr>
+        <w:t>Both approaches were tested on generic text files and specific</w:t>
+      </w:r>
+      <w:r>
+        <w:rPr>
+          <w:lang w:bidi="ar-SY"/>
+        </w:rPr>
+        <w:t xml:space="preserve"> DNA files</w:t>
+      </w:r>
+      <w:r>
+        <w:rPr>
+          <w:lang w:bidi="ar-SY"/>
+        </w:rPr>
+        <w:t xml:space="preserve"> alike</w:t>
+      </w:r>
+      <w:r>
+        <w:rPr>
+          <w:lang w:bidi="ar-SY"/>
+        </w:rPr>
+        <w:t>.</w:t>
+      </w:r>
+      <w:r>
+        <w:rPr>
+          <w:lang w:bidi="ar-SY"/>
+        </w:rPr>
+        <w:t xml:space="preserve"> </w:t>
+      </w:r>
+      <w:r>
+        <w:rPr>
+          <w:lang w:bidi="ar-SY"/>
+        </w:rPr>
+        <w:t>The developed software allows</w:t>
+      </w:r>
+      <w:r>
+        <w:rPr>
+          <w:lang w:bidi="ar-SY"/>
+        </w:rPr>
+        <w:t xml:space="preserve"> classification of genetic diseases </w:t>
+      </w:r>
+      <w:r>
+        <w:rPr>
+          <w:lang w:bidi="ar-SY"/>
+        </w:rPr>
+        <w:t xml:space="preserve">by comparing a subject’s DNA data to reference groups of </w:t>
+      </w:r>
+      <w:r>
+        <w:rPr>
+          <w:lang w:bidi="ar-SY"/>
+        </w:rPr>
+        <w:t>people representing various conditions of genetic disease immunity.</w:t>
+      </w:r>
+    </w:p>
+    <w:p>
+      <w:pPr>
+        <w:pStyle w:val="Heading1"/>
+        <w:rPr>
+          <w:rFonts w:asciiTheme="minorHAnsi" w:hAnsiTheme="minorHAnsi" w:cstheme="minorHAnsi"/>
+          <w:lang w:bidi="ar-SY"/>
+        </w:rPr>
+      </w:pPr>
+      <w:bookmarkStart w:id="2" w:name="_Toc486594106"/>
+      <w:r>
+        <w:rPr>
+          <w:lang w:bidi="ar-SY"/>
+        </w:rPr>
+        <w:t>Acronyms</w:t>
+      </w:r>
+      <w:r>
+        <w:rPr>
+          <w:rFonts w:asciiTheme="minorHAnsi" w:hAnsiTheme="minorHAnsi" w:cstheme="minorHAnsi"/>
+          <w:lang w:bidi="ar-SY"/>
+        </w:rPr>
+        <w:t xml:space="preserve"> </w:t>
+      </w:r>
+      <w:r>
+        <w:rPr>
+          <w:lang w:bidi="ar-SY"/>
+        </w:rPr>
+        <w:t>and glossary</w:t>
+      </w:r>
       <w:bookmarkEnd w:id="2"/>
-    </w:p>
-    <w:p>
-      <w:pPr>
-        <w:rPr>
-          <w:lang w:bidi="ar-SY"/>
-        </w:rPr>
-      </w:pPr>
-      <w:r>
-        <w:rPr>
-          <w:lang w:bidi="ar-SY"/>
-        </w:rPr>
-        <w:t xml:space="preserve">In this project our aim was to develop an optimized approach for storing and analyzing </w:t>
-      </w:r>
-      <w:r>
-        <w:rPr>
-          <w:lang w:bidi="ar-SY"/>
-        </w:rPr>
-        <w:t>data concerning sub-sequences within char sequences</w:t>
-      </w:r>
-      <w:r>
-        <w:rPr>
-          <w:lang w:bidi="ar-SY"/>
-        </w:rPr>
-        <w:t xml:space="preserve"> of given text files</w:t>
-      </w:r>
-      <w:r>
-        <w:rPr>
-          <w:lang w:bidi="ar-SY"/>
-        </w:rPr>
-        <w:t xml:space="preserve">. The Suffix Array we implemented in this project – as opposed to the Suffix Trie data structure we’ve begun with based on the latest researches </w:t>
-      </w:r>
-      <w:r>
-        <w:t>available</w:t>
-      </w:r>
-      <w:r>
-        <w:rPr>
-          <w:lang w:bidi="ar-SY"/>
-        </w:rPr>
-        <w:t xml:space="preserve"> – allows handling almost unlimited file sizes and outperforms the Trie approach significantly.</w:t>
-      </w:r>
-      <w:r>
-        <w:rPr>
-          <w:lang w:bidi="ar-SY"/>
-        </w:rPr>
-        <w:t xml:space="preserve"> </w:t>
-      </w:r>
-    </w:p>
-    <w:p>
-      <w:pPr>
-        <w:rPr>
-          <w:lang w:bidi="ar-SY"/>
-        </w:rPr>
-      </w:pPr>
-      <w:r>
-        <w:rPr>
-          <w:lang w:bidi="ar-SY"/>
-        </w:rPr>
-        <w:t>Both approaches were tested on generic text files and specific</w:t>
-      </w:r>
-      <w:r>
-        <w:rPr>
-          <w:lang w:bidi="ar-SY"/>
-        </w:rPr>
-        <w:t xml:space="preserve"> DNA files</w:t>
-      </w:r>
-      <w:r>
-        <w:rPr>
-          <w:lang w:bidi="ar-SY"/>
-        </w:rPr>
-        <w:t xml:space="preserve"> alike</w:t>
-      </w:r>
-      <w:r>
-        <w:rPr>
-          <w:lang w:bidi="ar-SY"/>
-        </w:rPr>
-        <w:t>.</w:t>
-      </w:r>
-      <w:r>
-        <w:rPr>
-          <w:lang w:bidi="ar-SY"/>
-        </w:rPr>
-        <w:t xml:space="preserve"> </w:t>
-      </w:r>
-      <w:r>
-        <w:rPr>
-          <w:lang w:bidi="ar-SY"/>
-        </w:rPr>
-        <w:t>The developed software allows</w:t>
-      </w:r>
-      <w:r>
-        <w:rPr>
-          <w:lang w:bidi="ar-SY"/>
-        </w:rPr>
-        <w:t xml:space="preserve"> classification of genetic diseases </w:t>
-      </w:r>
-      <w:r>
-        <w:rPr>
-          <w:lang w:bidi="ar-SY"/>
-        </w:rPr>
-        <w:t xml:space="preserve">by comparing a subject’s DNA data to reference groups of </w:t>
-      </w:r>
-      <w:r>
-        <w:rPr>
-          <w:lang w:bidi="ar-SY"/>
-        </w:rPr>
-        <w:t>people representing various conditions of genetic disease immunity.</w:t>
-      </w:r>
-    </w:p>
-    <w:p>
-      <w:pPr>
-        <w:pStyle w:val="Heading1"/>
-        <w:rPr>
-          <w:rFonts w:asciiTheme="minorHAnsi" w:hAnsiTheme="minorHAnsi" w:cstheme="minorHAnsi"/>
-          <w:lang w:bidi="ar-SY"/>
-        </w:rPr>
-      </w:pPr>
-      <w:bookmarkStart w:id="3" w:name="_Toc486184803"/>
-      <w:r>
-        <w:rPr>
-          <w:lang w:bidi="ar-SY"/>
-        </w:rPr>
-        <w:t>Acronyms</w:t>
-      </w:r>
-      <w:r>
-        <w:rPr>
-          <w:rFonts w:asciiTheme="minorHAnsi" w:hAnsiTheme="minorHAnsi" w:cstheme="minorHAnsi"/>
-          <w:lang w:bidi="ar-SY"/>
-        </w:rPr>
-        <w:t xml:space="preserve"> </w:t>
-      </w:r>
-      <w:r>
-        <w:rPr>
-          <w:lang w:bidi="ar-SY"/>
-        </w:rPr>
-        <w:t>and glossary</w:t>
-      </w:r>
-      <w:bookmarkEnd w:id="3"/>
       <w:r>
         <w:rPr>
           <w:rFonts w:asciiTheme="minorHAnsi" w:hAnsiTheme="minorHAnsi" w:cstheme="minorHAnsi"/>
@@ -2214,7 +2230,31 @@
               <w:rPr>
                 <w:lang w:bidi="ar-SY"/>
               </w:rPr>
-              <w:t>sub-sequence of a Suffix starting at the beginning up to any position in the Suffix</w:t>
+              <w:t>sub-</w:t>
+            </w:r>
+            <w:r>
+              <w:rPr>
+                <w:lang w:bidi="ar-SY"/>
+              </w:rPr>
+              <w:t>sequence of a Suffix starting from</w:t>
+            </w:r>
+            <w:r>
+              <w:rPr>
+                <w:lang w:bidi="ar-SY"/>
+              </w:rPr>
+              <w:t xml:space="preserve"> the</w:t>
+            </w:r>
+            <w:r>
+              <w:rPr>
+                <w:lang w:bidi="ar-SY"/>
+              </w:rPr>
+              <w:t xml:space="preserve"> </w:t>
+            </w:r>
+            <w:r>
+              <w:rPr>
+                <w:lang w:bidi="ar-SY"/>
+              </w:rPr>
+              <w:t>beginning up to any position in the Suffix</w:t>
             </w:r>
           </w:p>
         </w:tc>
@@ -2267,7 +2307,19 @@
               <w:rPr>
                 <w:lang w:bidi="ar-SY"/>
               </w:rPr>
-              <w:t>sub-sequence of a Suffix starting at the beginning up to any position in the Suffix</w:t>
+              <w:t>sub</w:t>
+            </w:r>
+            <w:r>
+              <w:rPr>
+                <w:lang w:bidi="ar-SY"/>
+              </w:rPr>
+              <w:t>-sequence of a Suffix starting from</w:t>
+            </w:r>
+            <w:r>
+              <w:rPr>
+                <w:lang w:bidi="ar-SY"/>
+              </w:rPr>
+              <w:t xml:space="preserve"> the beginning up to any position in the Suffix</w:t>
             </w:r>
           </w:p>
         </w:tc>
@@ -2459,7 +2511,19 @@
               <w:rPr>
                 <w:lang w:bidi="ar-SY"/>
               </w:rPr>
-              <w:t>Sub-tree of a SA independent of other sub-trees</w:t>
+              <w:t>Sub-tree of a SA</w:t>
+            </w:r>
+            <w:r>
+              <w:rPr>
+                <w:lang w:bidi="ar-SY"/>
+              </w:rPr>
+              <w:t>,</w:t>
+            </w:r>
+            <w:r>
+              <w:rPr>
+                <w:lang w:bidi="ar-SY"/>
+              </w:rPr>
+              <w:t xml:space="preserve"> independent of other sub-trees</w:t>
             </w:r>
           </w:p>
         </w:tc>
@@ -2493,7 +2557,8 @@
             <w:pPr>
               <w:ind w:left="0"/>
               <w:rPr>
-                <w:lang w:bidi="ar-SY"/>
+                <w:rFonts w:hint="cs"/>
+                <w:rtl/>
               </w:rPr>
             </w:pPr>
             <w:r>
@@ -2524,14 +2589,14 @@
           <w:lang w:bidi="ar-SY"/>
         </w:rPr>
       </w:pPr>
-      <w:bookmarkStart w:id="4" w:name="_Toc486184804"/>
+      <w:bookmarkStart w:id="3" w:name="_Toc486594107"/>
       <w:r>
         <w:rPr>
           <w:lang w:bidi="ar-SY"/>
         </w:rPr>
         <w:t>Versions</w:t>
       </w:r>
-      <w:bookmarkEnd w:id="4"/>
+      <w:bookmarkEnd w:id="3"/>
     </w:p>
     <w:p>
       <w:pPr>
@@ -2645,7 +2710,7 @@
               <w:rPr>
                 <w:lang w:bidi="ar-SY"/>
               </w:rPr>
-              <w:t>1</w:t>
+              <w:t>2</w:t>
             </w:r>
           </w:p>
         </w:tc>
@@ -2689,7 +2754,7 @@
               <w:rPr>
                 <w:lang w:bidi="ar-SY"/>
               </w:rPr>
-              <w:t>25</w:t>
+              <w:t>30</w:t>
             </w:r>
             <w:r>
               <w:rPr>
@@ -2843,7 +2908,31 @@
               <w:rPr>
                 <w:lang w:bidi="ar-SY"/>
               </w:rPr>
-              <w:t>SABuilder</w:t>
+              <w:t>S</w:t>
+            </w:r>
+            <w:r>
+              <w:rPr>
+                <w:lang w:bidi="ar-SY"/>
+              </w:rPr>
+              <w:t>uffix</w:t>
+            </w:r>
+            <w:r>
+              <w:rPr>
+                <w:lang w:bidi="ar-SY"/>
+              </w:rPr>
+              <w:t>A</w:t>
+            </w:r>
+            <w:r>
+              <w:rPr>
+                <w:lang w:bidi="ar-SY"/>
+              </w:rPr>
+              <w:t>rray</w:t>
+            </w:r>
+            <w:r>
+              <w:rPr>
+                <w:lang w:bidi="ar-SY"/>
+              </w:rPr>
+              <w:t>Builder</w:t>
             </w:r>
             <w:proofErr w:type="spellEnd"/>
             <w:r>
@@ -2948,7 +3037,31 @@
               <w:rPr>
                 <w:lang w:bidi="ar-SY"/>
               </w:rPr>
-              <w:t>SAAnaly</w:t>
+              <w:t>S</w:t>
+            </w:r>
+            <w:r>
+              <w:rPr>
+                <w:lang w:bidi="ar-SY"/>
+              </w:rPr>
+              <w:t>uffix</w:t>
+            </w:r>
+            <w:r>
+              <w:rPr>
+                <w:lang w:bidi="ar-SY"/>
+              </w:rPr>
+              <w:t>A</w:t>
+            </w:r>
+            <w:r>
+              <w:rPr>
+                <w:lang w:bidi="ar-SY"/>
+              </w:rPr>
+              <w:t>rray</w:t>
+            </w:r>
+            <w:r>
+              <w:rPr>
+                <w:lang w:bidi="ar-SY"/>
+              </w:rPr>
+              <w:t>Analy</w:t>
             </w:r>
             <w:r>
               <w:rPr>
@@ -3061,7 +3174,7 @@
           <w:lang w:bidi="ar-SY"/>
         </w:rPr>
       </w:pPr>
-      <w:bookmarkStart w:id="5" w:name="_Toc486184805"/>
+      <w:bookmarkStart w:id="4" w:name="_Toc486594108"/>
       <w:r>
         <w:rPr>
           <w:lang w:bidi="ar-SY"/>
@@ -3069,20 +3182,123 @@
         <w:lastRenderedPageBreak/>
         <w:t>Introduction</w:t>
       </w:r>
+      <w:bookmarkEnd w:id="4"/>
+    </w:p>
+    <w:p>
+      <w:pPr>
+        <w:rPr>
+          <w:lang w:bidi="ar-SY"/>
+        </w:rPr>
+      </w:pPr>
+      <w:r>
+        <w:rPr>
+          <w:lang w:bidi="ar-SY"/>
+        </w:rPr>
+        <w:t xml:space="preserve">The system is divided into two sub-systems: </w:t>
+      </w:r>
+      <w:proofErr w:type="spellStart"/>
+      <w:r>
+        <w:rPr>
+          <w:lang w:bidi="ar-SY"/>
+        </w:rPr>
+        <w:t>SuffixArray</w:t>
+      </w:r>
+      <w:proofErr w:type="spellEnd"/>
+      <w:r>
+        <w:rPr>
+          <w:lang w:bidi="ar-SY"/>
+        </w:rPr>
+        <w:t xml:space="preserve"> and classification (which is documented in a separate guide). </w:t>
+      </w:r>
+      <w:r>
+        <w:rPr>
+          <w:lang w:bidi="ar-SY"/>
+        </w:rPr>
+        <w:br/>
+      </w:r>
+      <w:proofErr w:type="spellStart"/>
+      <w:r>
+        <w:rPr>
+          <w:lang w:bidi="ar-SY"/>
+        </w:rPr>
+        <w:t>SuffixArray</w:t>
+      </w:r>
+      <w:proofErr w:type="spellEnd"/>
+      <w:r>
+        <w:rPr>
+          <w:lang w:bidi="ar-SY"/>
+        </w:rPr>
+        <w:t xml:space="preserve"> is composed of two parts as follows:</w:t>
+      </w:r>
+    </w:p>
+    <w:p>
+      <w:pPr>
+        <w:pStyle w:val="Heading2"/>
+        <w:rPr>
+          <w:lang w:bidi="ar-SY"/>
+        </w:rPr>
+      </w:pPr>
+      <w:bookmarkStart w:id="5" w:name="_Toc486594109"/>
+      <w:proofErr w:type="spellStart"/>
+      <w:r>
+        <w:rPr>
+          <w:lang w:bidi="ar-SY"/>
+        </w:rPr>
+        <w:t>SuffixArray</w:t>
+      </w:r>
+      <w:r>
+        <w:rPr>
+          <w:lang w:bidi="ar-SY"/>
+        </w:rPr>
+        <w:t>Builder</w:t>
+      </w:r>
       <w:bookmarkEnd w:id="5"/>
-    </w:p>
-    <w:p>
-      <w:pPr>
-        <w:rPr>
-          <w:lang w:bidi="ar-SY"/>
-        </w:rPr>
-      </w:pPr>
-      <w:r>
-        <w:rPr>
-          <w:lang w:bidi="ar-SY"/>
-        </w:rPr>
-        <w:t xml:space="preserve">The system is divided into two sub-systems: </w:t>
-      </w:r>
+      <w:proofErr w:type="spellEnd"/>
+    </w:p>
+    <w:p>
+      <w:pPr>
+        <w:ind w:left="1440"/>
+        <w:rPr>
+          <w:lang w:bidi="ar-SY"/>
+        </w:rPr>
+      </w:pPr>
+      <w:r>
+        <w:t>D</w:t>
+      </w:r>
+      <w:r>
+        <w:t>ecomposes the input data into splits (using a set</w:t>
+      </w:r>
+      <w:r>
+        <w:rPr>
+          <w:rFonts w:hint="cs"/>
+          <w:rtl/>
+        </w:rPr>
+        <w:t xml:space="preserve"> </w:t>
+      </w:r>
+      <w:r>
+        <w:t xml:space="preserve">of unique prefixes) and builds a </w:t>
+      </w:r>
+      <w:r>
+        <w:t>SA</w:t>
+      </w:r>
+      <w:r>
+        <w:t xml:space="preserve"> data structure for each split. Both the input data and the splits are saved in a compressed form for further analysis.</w:t>
+      </w:r>
+      <w:r>
+        <w:rPr>
+          <w:lang w:bidi="ar-SY"/>
+        </w:rPr>
+        <w:t xml:space="preserve">  </w:t>
+      </w:r>
+    </w:p>
+    <w:p>
+      <w:pPr>
+        <w:pStyle w:val="Heading2"/>
+        <w:rPr>
+          <w:lang w:bidi="ar-SY"/>
+        </w:rPr>
+      </w:pPr>
+      <w:bookmarkStart w:id="6" w:name="_Toc486594110"/>
       <w:proofErr w:type="spellStart"/>
       <w:r>
         <w:rPr>
@@ -3090,57 +3306,20 @@
         </w:rPr>
         <w:t>SuffixArray</w:t>
       </w:r>
-      <w:proofErr w:type="spellEnd"/>
-      <w:r>
-        <w:rPr>
-          <w:lang w:bidi="ar-SY"/>
-        </w:rPr>
-        <w:t xml:space="preserve"> and classification (which is documented in a separate guide). </w:t>
-      </w:r>
-      <w:r>
-        <w:rPr>
-          <w:lang w:bidi="ar-SY"/>
-        </w:rPr>
-        <w:br/>
-      </w:r>
-      <w:proofErr w:type="spellStart"/>
-      <w:r>
-        <w:rPr>
-          <w:lang w:bidi="ar-SY"/>
-        </w:rPr>
-        <w:t>SuffixArray</w:t>
-      </w:r>
-      <w:proofErr w:type="spellEnd"/>
-      <w:r>
-        <w:rPr>
-          <w:lang w:bidi="ar-SY"/>
-        </w:rPr>
-        <w:t xml:space="preserve"> is composed of two parts as follows:</w:t>
-      </w:r>
-    </w:p>
-    <w:p>
-      <w:pPr>
-        <w:pStyle w:val="Heading2"/>
-        <w:rPr>
-          <w:lang w:bidi="ar-SY"/>
-        </w:rPr>
-      </w:pPr>
-      <w:bookmarkStart w:id="6" w:name="_Toc486184806"/>
-      <w:proofErr w:type="spellStart"/>
-      <w:r>
-        <w:rPr>
-          <w:lang w:bidi="ar-SY"/>
-        </w:rPr>
-        <w:t>SuffixArray</w:t>
-      </w:r>
-      <w:r>
-        <w:rPr>
-          <w:lang w:bidi="ar-SY"/>
-        </w:rPr>
-        <w:t>Builder</w:t>
+      <w:r>
+        <w:rPr>
+          <w:lang w:bidi="ar-SY"/>
+        </w:rPr>
+        <w:t>Analyzer</w:t>
       </w:r>
       <w:bookmarkEnd w:id="6"/>
       <w:proofErr w:type="spellEnd"/>
+      <w:r>
+        <w:rPr>
+          <w:lang w:bidi="ar-SY"/>
+        </w:rPr>
+        <w:t xml:space="preserve"> </w:t>
+      </w:r>
     </w:p>
     <w:p>
       <w:pPr>
@@ -3150,143 +3329,113 @@
         </w:rPr>
       </w:pPr>
       <w:r>
-        <w:t>D</w:t>
-      </w:r>
-      <w:r>
-        <w:t>ecomposes the input data into splits (using a set</w:t>
-      </w:r>
-      <w:r>
-        <w:rPr>
-          <w:rFonts w:hint="cs"/>
-          <w:rtl/>
+        <w:rPr>
+          <w:lang w:bidi="ar-SY"/>
+        </w:rPr>
+        <w:t>L</w:t>
+      </w:r>
+      <w:r>
+        <w:rPr>
+          <w:lang w:bidi="ar-SY"/>
+        </w:rPr>
+        <w:t>oads the saved input and retrieves the splits one by o</w:t>
+      </w:r>
+      <w:r>
+        <w:rPr>
+          <w:lang w:bidi="ar-SY"/>
+        </w:rPr>
+        <w:t xml:space="preserve">ne while accumulating statistic </w:t>
+      </w:r>
+      <w:r>
+        <w:rPr>
+          <w:lang w:bidi="ar-SY"/>
+        </w:rPr>
+        <w:t>data and rating each Infix, to finally</w:t>
+      </w:r>
+      <w:r>
+        <w:rPr>
+          <w:lang w:bidi="ar-SY"/>
+        </w:rPr>
+        <w:t xml:space="preserve"> output the requested data (a “top” list and “training” files).</w:t>
+      </w:r>
+    </w:p>
+    <w:p>
+      <w:pPr>
+        <w:rPr>
+          <w:lang w:bidi="ar-SY"/>
+        </w:rPr>
+      </w:pPr>
+    </w:p>
+    <w:p>
+      <w:pPr>
+        <w:rPr>
+          <w:lang w:bidi="ar-SY"/>
+        </w:rPr>
+      </w:pPr>
+      <w:r>
+        <w:rPr>
+          <w:lang w:bidi="ar-SY"/>
+        </w:rPr>
+        <w:t xml:space="preserve">The input is raw text </w:t>
+      </w:r>
+      <w:r>
+        <w:rPr>
+          <w:lang w:bidi="ar-SY"/>
+        </w:rPr>
+        <w:t>in which all characters are significant (an additional utility is available for extracting the relevant data from standard DNA files).</w:t>
+      </w:r>
+    </w:p>
+    <w:p>
+      <w:pPr>
+        <w:rPr>
+          <w:lang w:bidi="ar-SY"/>
+        </w:rPr>
+      </w:pPr>
+      <w:r>
+        <w:rPr>
+          <w:lang w:bidi="ar-SY"/>
+        </w:rPr>
+        <w:t>The capacity of the current software is up to 1.5 million lines of up to 1,000 characters.</w:t>
+      </w:r>
+    </w:p>
+    <w:p>
+      <w:pPr>
+        <w:rPr>
+          <w:lang w:bidi="ar-SY"/>
+        </w:rPr>
+      </w:pPr>
+    </w:p>
+    <w:p>
+      <w:pPr>
+        <w:rPr>
+          <w:lang w:bidi="ar-SY"/>
+        </w:rPr>
+      </w:pPr>
+      <w:r>
+        <w:rPr>
+          <w:lang w:bidi="ar-SY"/>
+        </w:rPr>
+        <w:t xml:space="preserve">The data is processed by the </w:t>
+      </w:r>
+      <w:proofErr w:type="spellStart"/>
+      <w:r>
+        <w:rPr>
+          <w:lang w:bidi="ar-SY"/>
+        </w:rPr>
+        <w:t>SuffixArrayBuilder</w:t>
+      </w:r>
+      <w:proofErr w:type="spellEnd"/>
+      <w:r>
+        <w:rPr>
+          <w:lang w:bidi="ar-SY"/>
         </w:rPr>
         <w:t xml:space="preserve"> </w:t>
       </w:r>
       <w:r>
-        <w:t xml:space="preserve">of unique prefixes) and builds a </w:t>
-      </w:r>
-      <w:proofErr w:type="spellStart"/>
-      <w:r>
-        <w:t>SuffixArray</w:t>
-      </w:r>
-      <w:proofErr w:type="spellEnd"/>
-      <w:r>
-        <w:t xml:space="preserve"> data structure for each split. Both the input data and the splits are saved in a compressed form for further analysis.</w:t>
-      </w:r>
-      <w:r>
-        <w:rPr>
-          <w:lang w:bidi="ar-SY"/>
-        </w:rPr>
-        <w:t xml:space="preserve">  </w:t>
-      </w:r>
-    </w:p>
-    <w:p>
-      <w:pPr>
-        <w:pStyle w:val="Heading2"/>
-        <w:rPr>
-          <w:lang w:bidi="ar-SY"/>
-        </w:rPr>
-      </w:pPr>
-      <w:bookmarkStart w:id="7" w:name="_Toc486184807"/>
-      <w:proofErr w:type="spellStart"/>
-      <w:r>
-        <w:rPr>
-          <w:lang w:bidi="ar-SY"/>
-        </w:rPr>
-        <w:t>SuffixArray</w:t>
-      </w:r>
-      <w:r>
-        <w:rPr>
-          <w:lang w:bidi="ar-SY"/>
-        </w:rPr>
-        <w:t>Analyzer</w:t>
-      </w:r>
-      <w:bookmarkEnd w:id="7"/>
-      <w:proofErr w:type="spellEnd"/>
-      <w:r>
-        <w:rPr>
-          <w:lang w:bidi="ar-SY"/>
-        </w:rPr>
-        <w:t xml:space="preserve"> </w:t>
-      </w:r>
-    </w:p>
-    <w:p>
-      <w:pPr>
-        <w:ind w:left="1440"/>
-        <w:rPr>
-          <w:lang w:bidi="ar-SY"/>
-        </w:rPr>
-      </w:pPr>
-      <w:r>
-        <w:rPr>
-          <w:lang w:bidi="ar-SY"/>
-        </w:rPr>
-        <w:t>L</w:t>
-      </w:r>
-      <w:r>
-        <w:rPr>
-          <w:lang w:bidi="ar-SY"/>
-        </w:rPr>
-        <w:t>oads the saved input and retrieves the splits one by one while accumulating statistic data and rating each Infix, to finally</w:t>
-      </w:r>
-    </w:p>
-    <w:p>
-      <w:pPr>
-        <w:rPr>
-          <w:lang w:bidi="ar-SY"/>
-        </w:rPr>
-      </w:pPr>
-    </w:p>
-    <w:p>
-      <w:pPr>
-        <w:rPr>
-          <w:lang w:bidi="ar-SY"/>
-        </w:rPr>
-      </w:pPr>
-      <w:r>
-        <w:rPr>
-          <w:lang w:bidi="ar-SY"/>
-        </w:rPr>
-        <w:t xml:space="preserve">The input is raw text </w:t>
-      </w:r>
-      <w:r>
-        <w:rPr>
-          <w:lang w:bidi="ar-SY"/>
-        </w:rPr>
-        <w:t>in which all characters are significant (an additional utility is available for extracting the relevant data from standard DNA files).</w:t>
-      </w:r>
-    </w:p>
-    <w:p>
-      <w:pPr>
-        <w:rPr>
-          <w:lang w:bidi="ar-SY"/>
-        </w:rPr>
-      </w:pPr>
-      <w:r>
-        <w:rPr>
-          <w:lang w:bidi="ar-SY"/>
-        </w:rPr>
-        <w:t>The capacity of the current software is up to 1.5 million lines of up to 1,000 characters.</w:t>
-      </w:r>
-    </w:p>
-    <w:p>
-      <w:pPr>
-        <w:rPr>
-          <w:lang w:bidi="ar-SY"/>
-        </w:rPr>
-      </w:pPr>
-    </w:p>
-    <w:p>
-      <w:pPr>
-        <w:rPr>
-          <w:lang w:bidi="ar-SY"/>
-        </w:rPr>
-      </w:pPr>
-      <w:r>
-        <w:rPr>
-          <w:lang w:bidi="ar-SY"/>
-        </w:rPr>
-        <w:t>The data is processed by the builder that saves:</w:t>
+        <w:rPr>
+          <w:lang w:bidi="ar-SY"/>
+        </w:rPr>
+        <w:t>that saves:</w:t>
       </w:r>
     </w:p>
     <w:p>
@@ -3336,7 +3485,25 @@
         <w:rPr>
           <w:lang w:bidi="ar-SY"/>
         </w:rPr>
-        <w:t>The SA references (input line reference and Suffix count) as .</w:t>
+        <w:t xml:space="preserve">The SA references (a set of a </w:t>
+      </w:r>
+      <w:r>
+        <w:rPr>
+          <w:lang w:bidi="ar-SY"/>
+        </w:rPr>
+        <w:t>reference</w:t>
+      </w:r>
+      <w:r>
+        <w:rPr>
+          <w:lang w:bidi="ar-SY"/>
+        </w:rPr>
+        <w:t xml:space="preserve"> to the input line </w:t>
+      </w:r>
+      <w:r>
+        <w:rPr>
+          <w:lang w:bidi="ar-SY"/>
+        </w:rPr>
+        <w:t>and Suffix count) as .</w:t>
       </w:r>
       <w:proofErr w:type="spellStart"/>
       <w:r>
@@ -3356,7 +3523,13 @@
         <w:rPr>
           <w:lang w:bidi="ar-SY"/>
         </w:rPr>
-        <w:t>(compressed references).</w:t>
+        <w:t>(also compressed</w:t>
+      </w:r>
+      <w:r>
+        <w:rPr>
+          <w:lang w:bidi="ar-SY"/>
+        </w:rPr>
+        <w:t>).</w:t>
       </w:r>
       <w:r>
         <w:rPr>
@@ -3433,7 +3606,25 @@
         <w:rPr>
           <w:lang w:bidi="ar-SY"/>
         </w:rPr>
-        <w:t xml:space="preserve">Top list of </w:t>
+        <w:t>A L</w:t>
+      </w:r>
+      <w:r>
+        <w:rPr>
+          <w:lang w:bidi="ar-SY"/>
+        </w:rPr>
+        <w:t>ist of</w:t>
+      </w:r>
+      <w:r>
+        <w:rPr>
+          <w:lang w:bidi="ar-SY"/>
+        </w:rPr>
+        <w:t xml:space="preserve"> the top</w:t>
+      </w:r>
+      <w:r>
+        <w:rPr>
+          <w:lang w:bidi="ar-SY"/>
+        </w:rPr>
+        <w:t xml:space="preserve"> </w:t>
       </w:r>
       <m:oMath>
         <m:r>
@@ -3450,19 +3641,11 @@
         </w:rPr>
         <w:t xml:space="preserve"> Infixes, using user-selected criteria (Z-score, count, </w:t>
       </w:r>
-      <w:proofErr w:type="spellStart"/>
-      <w:r>
-        <w:rPr>
-          <w:lang w:bidi="ar-SY"/>
-        </w:rPr>
-        <w:t>etc</w:t>
-      </w:r>
-      <w:proofErr w:type="spellEnd"/>
-      <w:r>
-        <w:rPr>
-          <w:lang w:bidi="ar-SY"/>
-        </w:rPr>
-        <w:t>).</w:t>
+      <w:r>
+        <w:rPr>
+          <w:lang w:bidi="ar-SY"/>
+        </w:rPr>
+        <w:t>etc.).</w:t>
       </w:r>
     </w:p>
     <w:p>
@@ -3480,7 +3663,31 @@
         <w:rPr>
           <w:lang w:bidi="ar-SY"/>
         </w:rPr>
-        <w:t>Optional lists of user-selected length of:</w:t>
+        <w:t xml:space="preserve">Optional lists </w:t>
+      </w:r>
+      <w:r>
+        <w:rPr>
+          <w:lang w:bidi="ar-SY"/>
+        </w:rPr>
+        <w:t>(</w:t>
+      </w:r>
+      <w:r>
+        <w:rPr>
+          <w:lang w:bidi="ar-SY"/>
+        </w:rPr>
+        <w:t>of user-selected length</w:t>
+      </w:r>
+      <w:r>
+        <w:rPr>
+          <w:lang w:bidi="ar-SY"/>
+        </w:rPr>
+        <w:t>)</w:t>
+      </w:r>
+      <w:r>
+        <w:rPr>
+          <w:lang w:bidi="ar-SY"/>
+        </w:rPr>
+        <w:t xml:space="preserve"> of:</w:t>
       </w:r>
     </w:p>
     <w:p>
@@ -3498,7 +3705,19 @@
         <w:rPr>
           <w:lang w:bidi="ar-SY"/>
         </w:rPr>
-        <w:t>Infixes with a count over user-defined threshold.</w:t>
+        <w:t xml:space="preserve">Infixes with a count over </w:t>
+      </w:r>
+      <w:r>
+        <w:rPr>
+          <w:lang w:bidi="ar-SY"/>
+        </w:rPr>
+        <w:t xml:space="preserve">a </w:t>
+      </w:r>
+      <w:r>
+        <w:rPr>
+          <w:lang w:bidi="ar-SY"/>
+        </w:rPr>
+        <w:t>user-defined threshold.</w:t>
       </w:r>
     </w:p>
     <w:p>
@@ -3516,7 +3735,19 @@
         <w:rPr>
           <w:lang w:bidi="ar-SY"/>
         </w:rPr>
-        <w:t>Infixes with a Z-score over user-defined threshold.</w:t>
+        <w:t xml:space="preserve">Infixes with a Z-score over </w:t>
+      </w:r>
+      <w:r>
+        <w:rPr>
+          <w:lang w:bidi="ar-SY"/>
+        </w:rPr>
+        <w:t xml:space="preserve">a </w:t>
+      </w:r>
+      <w:r>
+        <w:rPr>
+          <w:lang w:bidi="ar-SY"/>
+        </w:rPr>
+        <w:t>user-defined threshold.</w:t>
       </w:r>
     </w:p>
     <w:p>
@@ -3545,7 +3776,7 @@
           <w:lang w:bidi="ar-SY"/>
         </w:rPr>
       </w:pPr>
-      <w:bookmarkStart w:id="8" w:name="_Toc486184808"/>
+      <w:bookmarkStart w:id="7" w:name="_Toc486594111"/>
       <w:r>
         <w:rPr>
           <w:lang w:bidi="ar-SY"/>
@@ -3553,7 +3784,7 @@
         <w:lastRenderedPageBreak/>
         <w:t>Program Structure</w:t>
       </w:r>
-      <w:bookmarkEnd w:id="8"/>
+      <w:bookmarkEnd w:id="7"/>
     </w:p>
     <w:p>
       <w:pPr>
@@ -3597,7 +3828,7 @@
           <v:shape id="_x0000_i1025" type="#_x0000_t75" style="width:5in;height:269.4pt" o:ole="">
             <v:imagedata r:id="rId9" o:title=""/>
           </v:shape>
-          <o:OLEObject Type="Embed" ProgID="PowerPoint.Show.12" ShapeID="_x0000_i1025" DrawAspect="Content" ObjectID="_1559926657" r:id="rId10"/>
+          <o:OLEObject Type="Embed" ProgID="PowerPoint.Show.12" ShapeID="_x0000_i1025" DrawAspect="Content" ObjectID="_1560335990" r:id="rId10"/>
         </w:object>
       </w:r>
       <w:r>
@@ -3608,7 +3839,7 @@
           <v:shape id="_x0000_i1026" type="#_x0000_t75" style="width:5in;height:269.4pt" o:ole="">
             <v:imagedata r:id="rId11" o:title=""/>
           </v:shape>
-          <o:OLEObject Type="Embed" ProgID="PowerPoint.Show.12" ShapeID="_x0000_i1026" DrawAspect="Content" ObjectID="_1559926658" r:id="rId12"/>
+          <o:OLEObject Type="Embed" ProgID="PowerPoint.Show.12" ShapeID="_x0000_i1026" DrawAspect="Content" ObjectID="_1560335991" r:id="rId12"/>
         </w:object>
       </w:r>
       <w:r>
@@ -3622,12 +3853,12 @@
       <w:pPr>
         <w:pStyle w:val="Subtitle"/>
       </w:pPr>
-      <w:bookmarkStart w:id="9" w:name="_Toc486184809"/>
+      <w:bookmarkStart w:id="8" w:name="_Toc486594112"/>
       <w:r>
         <w:lastRenderedPageBreak/>
         <w:t>Overview</w:t>
       </w:r>
-      <w:bookmarkEnd w:id="9"/>
+      <w:bookmarkEnd w:id="8"/>
     </w:p>
     <w:p>
       <w:pPr>
@@ -3659,7 +3890,7 @@
         <w:rPr>
           <w:lang w:bidi="ar-SY"/>
         </w:rPr>
-        <w:t xml:space="preserve">Command line parser </w:t>
+        <w:t>Command line parser</w:t>
       </w:r>
     </w:p>
     <w:p>
@@ -3969,14 +4200,14 @@
           <w:lang w:bidi="ar-SY"/>
         </w:rPr>
       </w:pPr>
-      <w:bookmarkStart w:id="10" w:name="_Toc486184810"/>
+      <w:bookmarkStart w:id="9" w:name="_Toc486594113"/>
       <w:r>
         <w:rPr>
           <w:lang w:bidi="ar-SY"/>
         </w:rPr>
         <w:t>The Suffix Array</w:t>
       </w:r>
-      <w:bookmarkEnd w:id="10"/>
+      <w:bookmarkEnd w:id="9"/>
     </w:p>
     <w:p>
       <w:pPr>
@@ -4065,7 +4296,13 @@
         <w:rPr>
           <w:lang w:bidi="ar-SY"/>
         </w:rPr>
-        <w:t xml:space="preserve">accumulating global </w:t>
+        <w:t>accumulate</w:t>
+      </w:r>
+      <w:r>
+        <w:rPr>
+          <w:lang w:bidi="ar-SY"/>
+        </w:rPr>
+        <w:t xml:space="preserve"> global </w:t>
       </w:r>
       <w:r>
         <w:rPr>
@@ -4341,14 +4578,26 @@
         <w:rPr>
           <w:i w:val="0"/>
         </w:rPr>
-        <w:t xml:space="preserve">to be used by the </w:t>
+        <w:t xml:space="preserve">to </w:t>
+      </w:r>
+      <w:r>
+        <w:rPr>
+          <w:i w:val="0"/>
+        </w:rPr>
+        <w:t xml:space="preserve">be used by the </w:t>
       </w:r>
       <w:proofErr w:type="spellStart"/>
       <w:r>
         <w:rPr>
           <w:i w:val="0"/>
         </w:rPr>
-        <w:t>SuffixArrayAnalyser</w:t>
+        <w:t>SuffixArrayAnalyz</w:t>
+      </w:r>
+      <w:r>
+        <w:rPr>
+          <w:i w:val="0"/>
+        </w:rPr>
+        <w:t>er</w:t>
       </w:r>
       <w:proofErr w:type="spellEnd"/>
       <w:r>
@@ -4447,14 +4696,26 @@
         <w:rPr>
           <w:i w:val="0"/>
         </w:rPr>
-        <w:t xml:space="preserve">to be used by the </w:t>
+        <w:t xml:space="preserve">to </w:t>
+      </w:r>
+      <w:r>
+        <w:rPr>
+          <w:i w:val="0"/>
+        </w:rPr>
+        <w:t xml:space="preserve">be used by the </w:t>
       </w:r>
       <w:proofErr w:type="spellStart"/>
       <w:r>
         <w:rPr>
           <w:i w:val="0"/>
         </w:rPr>
-        <w:t>SuffixArrayAnalyser</w:t>
+        <w:t>SuffixArrayAnalyz</w:t>
+      </w:r>
+      <w:r>
+        <w:rPr>
+          <w:i w:val="0"/>
+        </w:rPr>
+        <w:t>er</w:t>
       </w:r>
       <w:proofErr w:type="spellEnd"/>
       <w:r>
@@ -4678,14 +4939,14 @@
           <w:lang w:bidi="ar-SY"/>
         </w:rPr>
       </w:pPr>
-      <w:bookmarkStart w:id="11" w:name="_Toc486184811"/>
+      <w:bookmarkStart w:id="10" w:name="_Toc486594114"/>
       <w:r>
         <w:rPr>
           <w:lang w:bidi="ar-SY"/>
         </w:rPr>
         <w:t>Classes</w:t>
       </w:r>
-      <w:bookmarkEnd w:id="11"/>
+      <w:bookmarkEnd w:id="10"/>
     </w:p>
     <w:p>
       <w:pPr>
@@ -4700,14 +4961,24 @@
           <w:lang w:bidi="ar-SY"/>
         </w:rPr>
       </w:pPr>
+      <w:proofErr w:type="spellStart"/>
       <w:r>
         <w:rPr>
           <w:i/>
           <w:iCs/>
           <w:lang w:bidi="ar-SY"/>
         </w:rPr>
+        <w:t>SuffixArray</w:t>
+      </w:r>
+      <w:r>
+        <w:rPr>
+          <w:i/>
+          <w:iCs/>
+          <w:lang w:bidi="ar-SY"/>
+        </w:rPr>
         <w:t>Builder</w:t>
       </w:r>
+      <w:proofErr w:type="spellEnd"/>
     </w:p>
     <w:p>
       <w:pPr>
@@ -4785,7 +5056,33 @@
         <w:rPr>
           <w:lang w:bidi="ar-SY"/>
         </w:rPr>
-        <w:t xml:space="preserve"> and store them using </w:t>
+        <w:t xml:space="preserve"> and store them</w:t>
+      </w:r>
+      <w:r>
+        <w:rPr>
+          <w:lang w:bidi="ar-SY"/>
+        </w:rPr>
+        <w:t xml:space="preserve"> into a .</w:t>
+      </w:r>
+      <w:proofErr w:type="spellStart"/>
+      <w:r>
+        <w:rPr>
+          <w:lang w:bidi="ar-SY"/>
+        </w:rPr>
+        <w:t>sai</w:t>
+      </w:r>
+      <w:proofErr w:type="spellEnd"/>
+      <w:r>
+        <w:rPr>
+          <w:lang w:bidi="ar-SY"/>
+        </w:rPr>
+        <w:t xml:space="preserve"> file</w:t>
+      </w:r>
+      <w:r>
+        <w:rPr>
+          <w:lang w:bidi="ar-SY"/>
+        </w:rPr>
+        <w:t xml:space="preserve"> using </w:t>
       </w:r>
       <w:proofErr w:type="spellStart"/>
       <w:r>
@@ -4913,14 +5210,24 @@
           <w:lang w:bidi="ar-SY"/>
         </w:rPr>
       </w:pPr>
+      <w:proofErr w:type="spellStart"/>
       <w:r>
         <w:rPr>
           <w:i/>
           <w:iCs/>
           <w:lang w:bidi="ar-SY"/>
         </w:rPr>
+        <w:t>SuffixArray</w:t>
+      </w:r>
+      <w:r>
+        <w:rPr>
+          <w:i/>
+          <w:iCs/>
+          <w:lang w:bidi="ar-SY"/>
+        </w:rPr>
         <w:t>Analyzer</w:t>
       </w:r>
+      <w:proofErr w:type="spellEnd"/>
     </w:p>
     <w:p>
       <w:pPr>
@@ -5319,7 +5626,47 @@
         <w:rPr>
           <w:lang w:bidi="ar-SY"/>
         </w:rPr>
-        <w:t xml:space="preserve"> both the Builder and the Analyzer programs by providing them with the necessary functionalities </w:t>
+        <w:t xml:space="preserve"> both the </w:t>
+      </w:r>
+      <w:proofErr w:type="spellStart"/>
+      <w:r>
+        <w:rPr>
+          <w:lang w:bidi="ar-SY"/>
+        </w:rPr>
+        <w:t>SuffixArray</w:t>
+      </w:r>
+      <w:r>
+        <w:rPr>
+          <w:lang w:bidi="ar-SY"/>
+        </w:rPr>
+        <w:t>Builder</w:t>
+      </w:r>
+      <w:proofErr w:type="spellEnd"/>
+      <w:r>
+        <w:rPr>
+          <w:lang w:bidi="ar-SY"/>
+        </w:rPr>
+        <w:t xml:space="preserve"> and the </w:t>
+      </w:r>
+      <w:proofErr w:type="spellStart"/>
+      <w:r>
+        <w:rPr>
+          <w:lang w:bidi="ar-SY"/>
+        </w:rPr>
+        <w:t>SuffixArray</w:t>
+      </w:r>
+      <w:r>
+        <w:rPr>
+          <w:lang w:bidi="ar-SY"/>
+        </w:rPr>
+        <w:t>Analyzer</w:t>
+      </w:r>
+      <w:proofErr w:type="spellEnd"/>
+      <w:r>
+        <w:rPr>
+          <w:lang w:bidi="ar-SY"/>
+        </w:rPr>
+        <w:t xml:space="preserve"> programs by providing them with the necessary functionalities </w:t>
       </w:r>
       <w:r>
         <w:rPr>
@@ -6143,7 +6490,7 @@
           <w:lang w:bidi="ar-SY"/>
         </w:rPr>
       </w:pPr>
-      <w:bookmarkStart w:id="12" w:name="_Toc486184812"/>
+      <w:bookmarkStart w:id="11" w:name="_Toc486594115"/>
       <w:r>
         <w:rPr>
           <w:lang w:bidi="ar-SY"/>
@@ -6151,7 +6498,7 @@
         <w:lastRenderedPageBreak/>
         <w:t>Data files</w:t>
       </w:r>
-      <w:bookmarkEnd w:id="12"/>
+      <w:bookmarkEnd w:id="11"/>
     </w:p>
     <w:p>
       <w:pPr>
@@ -6164,37 +6511,37 @@
           <w:lang w:bidi="ar-SY"/>
         </w:rPr>
       </w:pPr>
-      <w:bookmarkStart w:id="13" w:name="_Toc486184813"/>
+      <w:bookmarkStart w:id="12" w:name="_Toc486594116"/>
       <w:r>
         <w:rPr>
           <w:lang w:bidi="ar-SY"/>
         </w:rPr>
         <w:t>Input</w:t>
       </w:r>
+      <w:bookmarkEnd w:id="12"/>
+    </w:p>
+    <w:p>
+      <w:pPr>
+        <w:pStyle w:val="Subtitle"/>
+        <w:rPr>
+          <w:lang w:bidi="ar-SY"/>
+        </w:rPr>
+      </w:pPr>
+      <w:bookmarkStart w:id="13" w:name="_Toc486594117"/>
+      <w:r>
+        <w:rPr>
+          <w:lang w:bidi="ar-SY"/>
+        </w:rPr>
+        <w:t>.</w:t>
+      </w:r>
+      <w:proofErr w:type="spellStart"/>
+      <w:r>
+        <w:rPr>
+          <w:lang w:bidi="ar-SY"/>
+        </w:rPr>
+        <w:t>sai</w:t>
+      </w:r>
       <w:bookmarkEnd w:id="13"/>
-    </w:p>
-    <w:p>
-      <w:pPr>
-        <w:pStyle w:val="Subtitle"/>
-        <w:rPr>
-          <w:lang w:bidi="ar-SY"/>
-        </w:rPr>
-      </w:pPr>
-      <w:bookmarkStart w:id="14" w:name="_Toc486184814"/>
-      <w:r>
-        <w:rPr>
-          <w:lang w:bidi="ar-SY"/>
-        </w:rPr>
-        <w:t>.</w:t>
-      </w:r>
-      <w:proofErr w:type="spellStart"/>
-      <w:r>
-        <w:rPr>
-          <w:lang w:bidi="ar-SY"/>
-        </w:rPr>
-        <w:t>sai</w:t>
-      </w:r>
-      <w:bookmarkEnd w:id="14"/>
       <w:proofErr w:type="spellEnd"/>
     </w:p>
     <w:p>
@@ -6292,7 +6639,7 @@
           <w:lang w:bidi="ar-SY"/>
         </w:rPr>
       </w:pPr>
-      <w:bookmarkStart w:id="15" w:name="_Toc486184815"/>
+      <w:bookmarkStart w:id="14" w:name="_Toc486594118"/>
       <w:r>
         <w:rPr>
           <w:lang w:bidi="ar-SY"/>
@@ -6306,7 +6653,7 @@
         </w:rPr>
         <w:t>saf</w:t>
       </w:r>
-      <w:bookmarkEnd w:id="15"/>
+      <w:bookmarkEnd w:id="14"/>
       <w:proofErr w:type="spellEnd"/>
     </w:p>
     <w:p>
@@ -6388,13 +6735,36 @@
           <w:lang w:bidi="ar-SY"/>
         </w:rPr>
       </w:pPr>
-      <w:bookmarkStart w:id="16" w:name="_Toc486184816"/>
+      <w:bookmarkStart w:id="15" w:name="_Toc486594119"/>
       <w:r>
         <w:rPr>
           <w:lang w:bidi="ar-SY"/>
         </w:rPr>
         <w:t>Output</w:t>
       </w:r>
+      <w:bookmarkEnd w:id="15"/>
+    </w:p>
+    <w:p>
+      <w:pPr>
+        <w:rPr>
+          <w:lang w:bidi="ar-SY"/>
+        </w:rPr>
+      </w:pPr>
+    </w:p>
+    <w:p>
+      <w:pPr>
+        <w:pStyle w:val="Heading1"/>
+        <w:rPr>
+          <w:lang w:bidi="ar-SY"/>
+        </w:rPr>
+      </w:pPr>
+      <w:bookmarkStart w:id="16" w:name="_Toc486594120"/>
+      <w:r>
+        <w:rPr>
+          <w:lang w:bidi="ar-SY"/>
+        </w:rPr>
+        <w:t>Non-trivial implementations</w:t>
+      </w:r>
       <w:bookmarkEnd w:id="16"/>
     </w:p>
     <w:p>
@@ -6403,34 +6773,51 @@
           <w:lang w:bidi="ar-SY"/>
         </w:rPr>
       </w:pPr>
-    </w:p>
-    <w:p>
-      <w:pPr>
-        <w:pStyle w:val="Heading1"/>
-        <w:rPr>
-          <w:lang w:bidi="ar-SY"/>
-        </w:rPr>
-      </w:pPr>
-      <w:bookmarkStart w:id="17" w:name="_Toc486184817"/>
-      <w:r>
-        <w:rPr>
-          <w:lang w:bidi="ar-SY"/>
-        </w:rPr>
-        <w:t>Non-trivial implementations</w:t>
-      </w:r>
-      <w:bookmarkEnd w:id="17"/>
-    </w:p>
-    <w:p>
-      <w:pPr>
-        <w:rPr>
-          <w:lang w:bidi="ar-SY"/>
-        </w:rPr>
-      </w:pPr>
-      <w:r>
-        <w:rPr>
-          <w:lang w:bidi="ar-SY"/>
-        </w:rPr>
-        <w:t xml:space="preserve">The efficiency of the Suffix Array builder and analyzer programs is achieved by </w:t>
+      <w:r>
+        <w:rPr>
+          <w:lang w:bidi="ar-SY"/>
+        </w:rPr>
+        <w:t xml:space="preserve">The efficiency of the </w:t>
+      </w:r>
+      <w:proofErr w:type="spellStart"/>
+      <w:r>
+        <w:rPr>
+          <w:lang w:bidi="ar-SY"/>
+        </w:rPr>
+        <w:t>SuffixArrayB</w:t>
+      </w:r>
+      <w:r>
+        <w:rPr>
+          <w:lang w:bidi="ar-SY"/>
+        </w:rPr>
+        <w:t>uilder</w:t>
+      </w:r>
+      <w:proofErr w:type="spellEnd"/>
+      <w:r>
+        <w:rPr>
+          <w:lang w:bidi="ar-SY"/>
+        </w:rPr>
+        <w:t xml:space="preserve"> and </w:t>
+      </w:r>
+      <w:proofErr w:type="spellStart"/>
+      <w:r>
+        <w:rPr>
+          <w:lang w:bidi="ar-SY"/>
+        </w:rPr>
+        <w:t>SuffixArrayA</w:t>
+      </w:r>
+      <w:r>
+        <w:rPr>
+          <w:lang w:bidi="ar-SY"/>
+        </w:rPr>
+        <w:t>nalyzer</w:t>
+      </w:r>
+      <w:proofErr w:type="spellEnd"/>
+      <w:r>
+        <w:rPr>
+          <w:lang w:bidi="ar-SY"/>
+        </w:rPr>
+        <w:t xml:space="preserve"> programs is achieved by </w:t>
       </w:r>
       <w:r>
         <w:rPr>
@@ -6815,14 +7202,14 @@
           <w:lang w:bidi="ar-SY"/>
         </w:rPr>
       </w:pPr>
-      <w:bookmarkStart w:id="18" w:name="_Toc486184818"/>
+      <w:bookmarkStart w:id="17" w:name="_Toc486594121"/>
       <w:r>
         <w:rPr>
           <w:lang w:bidi="ar-SY"/>
         </w:rPr>
         <w:t>Future extensions</w:t>
       </w:r>
-      <w:bookmarkEnd w:id="18"/>
+      <w:bookmarkEnd w:id="17"/>
     </w:p>
     <w:p>
       <w:pPr>
@@ -6961,7 +7348,13 @@
         <w:rPr>
           <w:lang w:bidi="ar-SY"/>
         </w:rPr>
-        <w:t xml:space="preserve"> file, then generate a new SA structure</w:t>
+        <w:t xml:space="preserve"> file and</w:t>
+      </w:r>
+      <w:r>
+        <w:rPr>
+          <w:lang w:bidi="ar-SY"/>
+        </w:rPr>
+        <w:t xml:space="preserve"> then generate a new SA structure</w:t>
       </w:r>
     </w:p>
     <w:p>
@@ -7186,58 +7579,88 @@
           <w:lang w:bidi="ar-SY"/>
         </w:rPr>
       </w:pPr>
-      <w:bookmarkStart w:id="19" w:name="_Toc486184819"/>
+      <w:bookmarkStart w:id="18" w:name="_Toc486594122"/>
       <w:r>
         <w:rPr>
           <w:lang w:bidi="ar-SY"/>
         </w:rPr>
         <w:t>Appendix</w:t>
       </w:r>
+      <w:bookmarkEnd w:id="18"/>
+      <w:r>
+        <w:rPr>
+          <w:lang w:bidi="ar-SY"/>
+        </w:rPr>
+        <w:t xml:space="preserve"> </w:t>
+      </w:r>
+    </w:p>
+    <w:p>
+      <w:pPr>
+        <w:rPr>
+          <w:lang w:bidi="ar-SY"/>
+        </w:rPr>
+      </w:pPr>
+      <w:r>
+        <w:rPr>
+          <w:lang w:bidi="ar-SY"/>
+        </w:rPr>
+        <w:t>Log examples</w:t>
+      </w:r>
+      <w:r>
+        <w:rPr>
+          <w:lang w:bidi="ar-SY"/>
+        </w:rPr>
+        <w:t xml:space="preserve"> and </w:t>
+      </w:r>
+      <w:r>
+        <w:rPr>
+          <w:lang w:bidi="ar-SY"/>
+        </w:rPr>
+        <w:t>Screen</w:t>
+      </w:r>
+      <w:r>
+        <w:rPr>
+          <w:lang w:bidi="ar-SY"/>
+        </w:rPr>
+        <w:t>shots</w:t>
+      </w:r>
+      <w:r>
+        <w:rPr>
+          <w:lang w:bidi="ar-SY"/>
+        </w:rPr>
+        <w:t xml:space="preserve"> are </w:t>
+      </w:r>
+      <w:r>
+        <w:rPr>
+          <w:lang w:bidi="ar-SY"/>
+        </w:rPr>
+        <w:t xml:space="preserve">available in the User Guide </w:t>
+      </w:r>
+      <w:r>
+        <w:rPr>
+          <w:lang w:bidi="ar-SY"/>
+        </w:rPr>
+        <w:t>as well as</w:t>
+      </w:r>
+      <w:r>
+        <w:rPr>
+          <w:lang w:bidi="ar-SY"/>
+        </w:rPr>
+        <w:t xml:space="preserve"> in the additional </w:t>
+      </w:r>
+      <w:r>
+        <w:rPr>
+          <w:lang w:bidi="ar-SY"/>
+        </w:rPr>
+        <w:t xml:space="preserve">files that come with this </w:t>
+      </w:r>
+      <w:bookmarkStart w:id="19" w:name="_GoBack"/>
       <w:bookmarkEnd w:id="19"/>
       <w:r>
         <w:rPr>
           <w:lang w:bidi="ar-SY"/>
         </w:rPr>
-        <w:t xml:space="preserve"> </w:t>
-      </w:r>
-    </w:p>
-    <w:p>
-      <w:pPr>
-        <w:rPr>
-          <w:lang w:bidi="ar-SY"/>
-        </w:rPr>
-      </w:pPr>
-      <w:r>
-        <w:rPr>
-          <w:lang w:bidi="ar-SY"/>
-        </w:rPr>
-        <w:t>UML</w:t>
-      </w:r>
-    </w:p>
-    <w:p>
-      <w:pPr>
-        <w:rPr>
-          <w:lang w:bidi="ar-SY"/>
-        </w:rPr>
-      </w:pPr>
-      <w:r>
-        <w:rPr>
-          <w:lang w:bidi="ar-SY"/>
-        </w:rPr>
-        <w:t>Log examples</w:t>
-      </w:r>
-    </w:p>
-    <w:p>
-      <w:pPr>
-        <w:rPr>
-          <w:lang w:bidi="ar-SY"/>
-        </w:rPr>
-      </w:pPr>
-      <w:r>
-        <w:rPr>
-          <w:lang w:bidi="ar-SY"/>
-        </w:rPr>
-        <w:t xml:space="preserve">Screen shots </w:t>
+        <w:t>guide.</w:t>
       </w:r>
     </w:p>
     <w:sectPr>
@@ -7292,7 +7715,7 @@
       <w:rPr>
         <w:noProof/>
       </w:rPr>
-      <w:t>2</w:t>
+      <w:t>12</w:t>
     </w:r>
     <w:r>
       <w:rPr>
@@ -11872,7 +12295,7 @@
 </file>
 
 <file path=customXml/itemProps1.xml><?xml version="1.0" encoding="utf-8"?>
-<ds:datastoreItem xmlns:ds="http://schemas.openxmlformats.org/officeDocument/2006/customXml" ds:itemID="{3AB33130-5E82-465D-8D4F-860074FB8721}">
+<ds:datastoreItem xmlns:ds="http://schemas.openxmlformats.org/officeDocument/2006/customXml" ds:itemID="{7E340F5B-8721-4550-8257-374470423E5A}">
   <ds:schemaRefs>
     <ds:schemaRef ds:uri="http://schemas.openxmlformats.org/officeDocument/2006/bibliography"/>
   </ds:schemaRefs>

</xml_diff>